<commit_message>
Some initial ideas on the document.
</commit_message>
<xml_diff>
--- a/documents/final/modelling_report.docx
+++ b/documents/final/modelling_report.docx
@@ -7,10 +7,89 @@
         <w:pStyle w:val="Heading1"/>
       </w:pPr>
       <w:r>
+        <w:rPr>
+          <w:noProof/>
+        </w:rPr>
+        <w:drawing>
+          <wp:anchor distT="0" distB="0" distL="114300" distR="114300" simplePos="0" relativeHeight="251658240" behindDoc="0" locked="0" layoutInCell="1" allowOverlap="1" wp14:anchorId="07BBBFDB" wp14:editId="0CC0FF08">
+            <wp:simplePos x="0" y="0"/>
+            <wp:positionH relativeFrom="margin">
+              <wp:align>right</wp:align>
+            </wp:positionH>
+            <wp:positionV relativeFrom="paragraph">
+              <wp:posOffset>160020</wp:posOffset>
+            </wp:positionV>
+            <wp:extent cx="1973580" cy="1973580"/>
+            <wp:effectExtent l="0" t="0" r="7620" b="7620"/>
+            <wp:wrapSquare wrapText="bothSides"/>
+            <wp:docPr id="2" name="Picture 2" descr="cubes"/>
+            <wp:cNvGraphicFramePr>
+              <a:graphicFrameLocks xmlns:a="http://schemas.openxmlformats.org/drawingml/2006/main" noChangeAspect="1"/>
+            </wp:cNvGraphicFramePr>
+            <a:graphic xmlns:a="http://schemas.openxmlformats.org/drawingml/2006/main">
+              <a:graphicData uri="http://schemas.openxmlformats.org/drawingml/2006/picture">
+                <pic:pic xmlns:pic="http://schemas.openxmlformats.org/drawingml/2006/picture">
+                  <pic:nvPicPr>
+                    <pic:cNvPr id="0" name="Picture 1" descr="cubes"/>
+                    <pic:cNvPicPr>
+                      <a:picLocks noChangeAspect="1" noChangeArrowheads="1"/>
+                    </pic:cNvPicPr>
+                  </pic:nvPicPr>
+                  <pic:blipFill>
+                    <a:blip r:embed="rId7" cstate="print">
+                      <a:extLst>
+                        <a:ext uri="{28A0092B-C50C-407E-A947-70E740481C1C}">
+                          <a14:useLocalDpi xmlns:a14="http://schemas.microsoft.com/office/drawing/2010/main" val="0"/>
+                        </a:ext>
+                      </a:extLst>
+                    </a:blip>
+                    <a:srcRect/>
+                    <a:stretch>
+                      <a:fillRect/>
+                    </a:stretch>
+                  </pic:blipFill>
+                  <pic:spPr bwMode="auto">
+                    <a:xfrm>
+                      <a:off x="0" y="0"/>
+                      <a:ext cx="1973580" cy="1973580"/>
+                    </a:xfrm>
+                    <a:prstGeom prst="rect">
+                      <a:avLst/>
+                    </a:prstGeom>
+                    <a:noFill/>
+                    <a:ln>
+                      <a:noFill/>
+                    </a:ln>
+                  </pic:spPr>
+                </pic:pic>
+              </a:graphicData>
+            </a:graphic>
+          </wp:anchor>
+        </w:drawing>
+      </w:r>
+      <w:r>
         <w:t xml:space="preserve">Project </w:t>
       </w:r>
       <w:r>
         <w:t>Summary</w:t>
+      </w:r>
+    </w:p>
+    <w:p/>
+    <w:p>
+      <w:r>
+        <w:t>Solving the popular kid's toy that asks you to place coloured cubes in a number of slots so that now side has the same colours.</w:t>
+      </w:r>
+    </w:p>
+    <w:p/>
+    <w:p/>
+    <w:p/>
+    <w:p/>
+    <w:p>
+      <w:pPr>
+        <w:pStyle w:val="Heading1"/>
+      </w:pPr>
+      <w:r>
+        <w:t>Propositions</w:t>
       </w:r>
     </w:p>
     <w:p>
@@ -25,138 +104,93 @@
           <w:i/>
           <w:iCs/>
         </w:rPr>
-        <w:t>Short summary o</w:t>
+        <w:t xml:space="preserve">List of the </w:t>
       </w:r>
       <w:r>
         <w:rPr>
           <w:i/>
           <w:iCs/>
         </w:rPr>
-        <w:t>f</w:t>
+        <w:t>propositions</w:t>
       </w:r>
       <w:r>
         <w:rPr>
           <w:i/>
           <w:iCs/>
         </w:rPr>
-        <w:t xml:space="preserve"> the</w:t>
-      </w:r>
-      <w:r>
+        <w:t xml:space="preserve"> used in the model, and their (English) interpretation.</w:t>
+      </w:r>
+    </w:p>
+    <w:p/>
+    <w:p>
+      <w:pPr>
+        <w:pStyle w:val="Heading1"/>
+      </w:pPr>
+      <w:r>
+        <w:t>Constraints</w:t>
+      </w:r>
+    </w:p>
+    <w:p>
+      <w:pPr>
         <w:rPr>
           <w:i/>
           <w:iCs/>
         </w:rPr>
-        <w:t xml:space="preserve"> project setting.</w:t>
-      </w:r>
-    </w:p>
-    <w:p/>
-    <w:p>
-      <w:pPr>
-        <w:pStyle w:val="Heading1"/>
-      </w:pPr>
-      <w:r>
-        <w:t>Propositions</w:t>
-      </w:r>
-    </w:p>
-    <w:p>
-      <w:pPr>
+      </w:pPr>
+      <w:r>
         <w:rPr>
           <w:i/>
           <w:iCs/>
         </w:rPr>
-      </w:pPr>
+        <w:t xml:space="preserve">List of constraint types used in the model and their (English) interpretation. You only need to </w:t>
+      </w:r>
       <w:r>
         <w:rPr>
           <w:i/>
           <w:iCs/>
         </w:rPr>
-        <w:t xml:space="preserve">List of the </w:t>
+        <w:t>provide one example for each constraint type: e.g., if you have constraints saying</w:t>
       </w:r>
       <w:r>
         <w:rPr>
           <w:i/>
           <w:iCs/>
         </w:rPr>
-        <w:t>propositions</w:t>
+        <w:t xml:space="preserve"> </w:t>
       </w:r>
       <w:r>
         <w:rPr>
           <w:i/>
           <w:iCs/>
         </w:rPr>
-        <w:t xml:space="preserve"> used in the model, and their (English) interpretation.</w:t>
-      </w:r>
-    </w:p>
-    <w:p/>
-    <w:p>
-      <w:pPr>
-        <w:pStyle w:val="Heading1"/>
-      </w:pPr>
-      <w:r>
-        <w:t>Constraints</w:t>
-      </w:r>
-    </w:p>
-    <w:p>
-      <w:pPr>
+        <w:t>“</w:t>
+      </w:r>
+      <w:r>
         <w:rPr>
           <w:i/>
           <w:iCs/>
         </w:rPr>
-      </w:pPr>
+        <w:t>cars have one colour assigned” in a car</w:t>
+      </w:r>
       <w:r>
         <w:rPr>
           <w:i/>
           <w:iCs/>
         </w:rPr>
-        <w:t xml:space="preserve">List of constraint types used in the model and their (English) interpretation. You only need to </w:t>
+        <w:t xml:space="preserve"> configuration setting</w:t>
       </w:r>
       <w:r>
         <w:rPr>
           <w:i/>
           <w:iCs/>
         </w:rPr>
-        <w:t>provide one example for each constraint type: e.g., if you have constraints saying</w:t>
+        <w:t>, then you only need to show the constraints f</w:t>
       </w:r>
       <w:r>
         <w:rPr>
           <w:i/>
           <w:iCs/>
         </w:rPr>
-        <w:t xml:space="preserve"> </w:t>
-      </w:r>
-      <w:r>
-        <w:rPr>
-          <w:i/>
-          <w:iCs/>
-        </w:rPr>
-        <w:t>“</w:t>
-      </w:r>
-      <w:r>
-        <w:rPr>
-          <w:i/>
-          <w:iCs/>
-        </w:rPr>
-        <w:t>cars have one colour assigned” in a car</w:t>
-      </w:r>
-      <w:r>
-        <w:rPr>
-          <w:i/>
-          <w:iCs/>
-        </w:rPr>
-        <w:t xml:space="preserve"> configuration setting</w:t>
-      </w:r>
-      <w:r>
-        <w:rPr>
-          <w:i/>
-          <w:iCs/>
-        </w:rPr>
-        <w:t>, then you only need to show the constraints f</w:t>
-      </w:r>
-      <w:r>
-        <w:rPr>
-          <w:i/>
-          <w:iCs/>
-        </w:rPr>
         <w:t>or a single car. Essentially, we want to see the pattern for all of the types of constraints, and not every constraint enumerated.</w:t>
       </w:r>
     </w:p>
@@ -171,24 +205,10 @@
     </w:p>
     <w:p>
       <w:pPr>
-        <w:rPr>
-          <w:i/>
-          <w:iCs/>
-        </w:rPr>
-      </w:pPr>
-      <w:r>
-        <w:rPr>
-          <w:i/>
-          <w:iCs/>
-        </w:rPr>
-        <w:t xml:space="preserve">List all the ways that you have </w:t>
-      </w:r>
-      <w:r>
-        <w:rPr>
-          <w:i/>
-          <w:iCs/>
-        </w:rPr>
-        <w:t>explored your model – not only the final version, but intermediate versions as well. See (C3) in the project description for ideas.</w:t>
+        <w:pStyle w:val="Heading2"/>
+      </w:pPr>
+      <w:r>
+        <w:t>Dice Details</w:t>
       </w:r>
     </w:p>
     <w:p>
@@ -196,15 +216,23 @@
         <w:t xml:space="preserve">At one point, I wasn’t sure what was happening with the dice placed in a slot forcing the case colours to be set correctly. In order to </w:t>
       </w:r>
       <w:r>
-        <w:t xml:space="preserve"> debug this i wound up implementing a function that printed all of the information about the propositions of a certain dice that happened to be true</w:t>
+        <w:t xml:space="preserve"> debug thi</w:t>
+      </w:r>
+      <w:r>
+        <w:t>s, I</w:t>
+      </w:r>
+      <w:r>
+        <w:t xml:space="preserve"> wound up implementing a function that printed all of the information about the propositions of a certain dice that happened to be true</w:t>
       </w:r>
       <w:r>
         <w:t>. This function looked like this:</w:t>
       </w:r>
     </w:p>
-    <w:p/>
-    <w:p>
-      <w:r>
+    <w:p>
+      <w:r>
+        <w:rPr>
+          <w:noProof/>
+        </w:rPr>
         <w:drawing>
           <wp:inline distT="0" distB="0" distL="0" distR="0" wp14:anchorId="7BBEE59B" wp14:editId="195ED4A4">
             <wp:extent cx="4389120" cy="916276"/>
@@ -221,7 +249,7 @@
                     <pic:cNvPicPr/>
                   </pic:nvPicPr>
                   <pic:blipFill>
-                    <a:blip r:embed="rId7"/>
+                    <a:blip r:embed="rId8"/>
                     <a:stretch>
                       <a:fillRect/>
                     </a:stretch>
@@ -253,134 +281,80 @@
         <w:pStyle w:val="Heading1"/>
       </w:pPr>
       <w:r>
+        <w:lastRenderedPageBreak/>
         <w:t>Jape Proof Ideas</w:t>
       </w:r>
     </w:p>
     <w:p>
-      <w:pPr>
-        <w:rPr>
-          <w:i/>
-          <w:iCs/>
-        </w:rPr>
-      </w:pPr>
-      <w:r>
-        <w:rPr>
-          <w:i/>
-          <w:iCs/>
-        </w:rPr>
-        <w:t>List the ideas you have to build sequents &amp; proofs that relate to your project.</w:t>
-      </w:r>
-    </w:p>
-    <w:p>
-      <w:pPr>
-        <w:rPr>
-          <w:i/>
-          <w:iCs/>
-        </w:rPr>
-      </w:pPr>
-    </w:p>
+      <w:r>
+        <w:t>We will work on a simplified setting for these proofs. For example, fewer cubes, colours, slots, etc.</w:t>
+      </w:r>
+    </w:p>
+    <w:p>
+      <w:pPr>
+        <w:pStyle w:val="Heading2"/>
+      </w:pPr>
+      <w:r>
+        <w:t>All-but-one colour implies the last</w:t>
+      </w:r>
+    </w:p>
+    <w:p>
+      <w:r>
+        <w:t>For a side (e.g., “front”), having all but one colour implies that the last colour will be in the final slot.</w:t>
+      </w:r>
+    </w:p>
+    <w:p>
+      <w:pPr>
+        <w:pStyle w:val="Heading2"/>
+      </w:pPr>
+      <w:r>
+        <w:t>All-red dice implies blue beside</w:t>
+      </w:r>
+    </w:p>
+    <w:p>
+      <w:r>
+        <w:t>If there are just two slots, and an all red dice is placed in the first slot, then the second must be blue.</w:t>
+      </w:r>
+    </w:p>
+    <w:p>
+      <w:pPr>
+        <w:pStyle w:val="Heading2"/>
+      </w:pPr>
+      <w:r>
+        <w:t>Can’t fill 3 slots with 2 colours</w:t>
+      </w:r>
+    </w:p>
+    <w:p>
+      <w:r>
+        <w:t>If we only have two colours modeled, then there’s no way to satisfy things for 3 slots.</w:t>
+      </w:r>
+    </w:p>
+    <w:p/>
     <w:p>
       <w:pPr>
         <w:pStyle w:val="Heading1"/>
       </w:pPr>
       <w:r>
-        <w:lastRenderedPageBreak/>
-        <w:t>Requested Feedback</w:t>
-      </w:r>
-    </w:p>
-    <w:p>
-      <w:pPr>
-        <w:rPr>
-          <w:i/>
-          <w:iCs/>
-        </w:rPr>
-      </w:pPr>
-      <w:r>
-        <w:rPr>
-          <w:i/>
-          <w:iCs/>
-        </w:rPr>
-        <w:t>Provide 2-3 questions you’d like the TA’s and other students to comment on.</w:t>
-      </w:r>
-    </w:p>
-    <w:p/>
-    <w:p>
-      <w:pPr>
-        <w:pStyle w:val="Heading1"/>
-      </w:pPr>
-      <w:r>
         <w:t>First-Order Extension</w:t>
       </w:r>
     </w:p>
     <w:p>
-      <w:pPr>
-        <w:rPr>
-          <w:i/>
-          <w:iCs/>
-        </w:rPr>
-      </w:pPr>
-      <w:r>
-        <w:rPr>
-          <w:i/>
-          <w:iCs/>
-        </w:rPr>
-        <w:t xml:space="preserve">Describe how you might </w:t>
-      </w:r>
-      <w:r>
-        <w:rPr>
-          <w:i/>
-          <w:iCs/>
-        </w:rPr>
-        <w:t xml:space="preserve">extend </w:t>
-      </w:r>
-      <w:r>
-        <w:rPr>
-          <w:i/>
-          <w:iCs/>
-        </w:rPr>
-        <w:t xml:space="preserve">your model to a predicate logic setting, including how both the </w:t>
-      </w:r>
-      <w:r>
-        <w:rPr>
-          <w:i/>
-          <w:iCs/>
-        </w:rPr>
-        <w:t>propositions</w:t>
-      </w:r>
-      <w:r>
-        <w:rPr>
-          <w:i/>
-          <w:iCs/>
-        </w:rPr>
-        <w:t xml:space="preserve"> and constraints would be updated.</w:t>
-      </w:r>
-      <w:r>
-        <w:rPr>
-          <w:i/>
-          <w:iCs/>
-        </w:rPr>
-        <w:t xml:space="preserve"> </w:t>
-      </w:r>
-      <w:r>
-        <w:rPr>
-          <w:b/>
-          <w:bCs/>
-          <w:i/>
-          <w:iCs/>
-        </w:rPr>
-        <w:t>There is no need to implement this extension</w:t>
-      </w:r>
-      <w:r>
-        <w:rPr>
-          <w:b/>
-          <w:bCs/>
-          <w:i/>
-          <w:iCs/>
-        </w:rPr>
-        <w:t>!</w:t>
-      </w:r>
-    </w:p>
-    <w:p/>
+      <w:r>
+        <w:t>If we were to extend this to first-order logic, then the quantification would mirror the code quite closely – iterating over the cubes, colours, sides, etc. This naturally extends things to an arbitrary number of colours, cubes, etc. An example of some of the constraints in a first-order extension:</w:t>
+      </w:r>
+    </w:p>
+    <w:p>
+      <w:pPr>
+        <w:pStyle w:val="ListParagraph"/>
+        <w:numPr>
+          <w:ilvl w:val="0"/>
+          <w:numId w:val="3"/>
+        </w:numPr>
+      </w:pPr>
+      <w:r>
+        <w:t>Coming soon…</w:t>
+      </w:r>
+    </w:p>
     <w:p>
       <w:pPr>
         <w:pStyle w:val="Heading1"/>
@@ -503,7 +477,7 @@
       </m:oMath>
     </w:p>
     <w:sectPr>
-      <w:headerReference w:type="default" r:id="rId8"/>
+      <w:headerReference w:type="default" r:id="rId9"/>
       <w:pgSz w:w="12240" w:h="15840"/>
       <w:pgMar w:top="1440" w:right="1440" w:bottom="1440" w:left="1440" w:header="708" w:footer="708" w:gutter="0"/>
       <w:cols w:space="708"/>
@@ -657,7 +631,7 @@
                                 <w:t xml:space="preserve">                                                                                            </w:t>
                               </w:r>
                               <w:r>
-                                <w:t>{Group ID}</w:t>
+                                <w:t>Group 0</w:t>
                               </w:r>
                             </w:p>
                           </w:sdtContent>
@@ -685,7 +659,7 @@
               <v:stroke joinstyle="miter"/>
               <v:path gradientshapeok="t" o:connecttype="rect"/>
             </v:shapetype>
-            <v:shape id="Text Box 218" o:spid="_x0000_s1026" type="#_x0000_t202" style="position:absolute;margin-left:0;margin-top:0;width:468pt;height:13.45pt;z-index:251660288;visibility:visible;mso-wrap-style:square;mso-width-percent:1000;mso-height-percent:0;mso-wrap-distance-left:9pt;mso-wrap-distance-top:0;mso-wrap-distance-right:9pt;mso-wrap-distance-bottom:0;mso-position-horizontal:left;mso-position-horizontal-relative:margin;mso-position-vertical:center;mso-position-vertical-relative:top-margin-area;mso-width-percent:1000;mso-height-percent:0;mso-width-relative:margin;mso-height-relative:page;v-text-anchor:middle" o:gfxdata="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" o:allowincell="f" filled="f" stroked="f">
+            <v:shape id="Text Box 218" o:spid="_x0000_s1026" type="#_x0000_t202" style="position:absolute;margin-left:0;margin-top:0;width:468pt;height:13.45pt;z-index:251660288;visibility:visible;mso-wrap-style:square;mso-width-percent:1000;mso-height-percent:0;mso-wrap-distance-left:9pt;mso-wrap-distance-top:0;mso-wrap-distance-right:9pt;mso-wrap-distance-bottom:0;mso-position-horizontal:left;mso-position-horizontal-relative:margin;mso-position-vertical:center;mso-position-vertical-relative:top-margin-area;mso-width-percent:1000;mso-height-percent:0;mso-width-relative:margin;mso-height-relative:page;v-text-anchor:middle" o:gfxdata="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" o:allowincell="f" filled="f" stroked="f">
               <v:textbox style="mso-fit-shape-to-text:t" inset=",0,,0">
                 <w:txbxContent>
                   <w:sdt>
@@ -695,7 +669,6 @@
                       <w:dataBinding w:prefixMappings="xmlns:ns0='http://schemas.openxmlformats.org/package/2006/metadata/core-properties' xmlns:ns1='http://purl.org/dc/elements/1.1/'" w:xpath="/ns0:coreProperties[1]/ns1:title[1]" w:storeItemID="{6C3C8BC8-F283-45AE-878A-BAB7291924A1}"/>
                       <w:text/>
                     </w:sdtPr>
-                    <w:sdtEndPr/>
                     <w:sdtContent>
                       <w:p>
                         <w:pPr>
@@ -711,7 +684,7 @@
                           <w:t xml:space="preserve">                                                                                            </w:t>
                         </w:r>
                         <w:r>
-                          <w:t>{Group ID}</w:t>
+                          <w:t>Group 0</w:t>
                         </w:r>
                       </w:p>
                     </w:sdtContent>
@@ -827,7 +800,7 @@
         </mc:Choice>
         <mc:Fallback>
           <w:pict>
-            <v:shape w14:anchorId="033ED14C" id="Text Box 219" o:spid="_x0000_s1027" type="#_x0000_t202" style="position:absolute;margin-left:0;margin-top:0;width:1in;height:13.45pt;z-index:251659264;visibility:visible;mso-wrap-style:square;mso-width-percent:1000;mso-height-percent:0;mso-wrap-distance-left:9pt;mso-wrap-distance-top:0;mso-wrap-distance-right:9pt;mso-wrap-distance-bottom:0;mso-position-horizontal:left;mso-position-horizontal-relative:page;mso-position-vertical:center;mso-position-vertical-relative:top-margin-area;mso-width-percent:1000;mso-height-percent:0;mso-width-relative:left-margin-area;mso-height-relative:page;v-text-anchor:middle" o:gfxdata="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" o:allowincell="f" fillcolor="#a8d08d [1945]" stroked="f">
+            <v:shape w14:anchorId="033ED14C" id="Text Box 219" o:spid="_x0000_s1027" type="#_x0000_t202" style="position:absolute;margin-left:0;margin-top:0;width:1in;height:13.45pt;z-index:251659264;visibility:visible;mso-wrap-style:square;mso-width-percent:1000;mso-height-percent:0;mso-wrap-distance-left:9pt;mso-wrap-distance-top:0;mso-wrap-distance-right:9pt;mso-wrap-distance-bottom:0;mso-position-horizontal:left;mso-position-horizontal-relative:page;mso-position-vertical:center;mso-position-vertical-relative:top-margin-area;mso-width-percent:1000;mso-height-percent:0;mso-width-relative:left-margin-area;mso-height-relative:page;v-text-anchor:middle" o:gfxdata="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" o:allowincell="f" fillcolor="#a8d08d [1945]" stroked="f">
               <v:textbox style="mso-fit-shape-to-text:t" inset=",0,,0">
                 <w:txbxContent>
                   <w:p>
@@ -877,6 +850,230 @@
 <file path=word/numbering.xml><?xml version="1.0" encoding="utf-8"?>
 <w:numbering xmlns:wpc="http://schemas.microsoft.com/office/word/2010/wordprocessingCanvas" xmlns:cx="http://schemas.microsoft.com/office/drawing/2014/chartex" xmlns:cx1="http://schemas.microsoft.com/office/drawing/2015/9/8/chartex" xmlns:cx2="http://schemas.microsoft.com/office/drawing/2015/10/21/chartex" xmlns:cx3="http://schemas.microsoft.com/office/drawing/2016/5/9/chartex" xmlns:cx4="http://schemas.microsoft.com/office/drawing/2016/5/10/chartex" xmlns:cx5="http://schemas.microsoft.com/office/drawing/2016/5/11/chartex" xmlns:cx6="http://schemas.microsoft.com/office/drawing/2016/5/12/chartex" xmlns:cx7="http://schemas.microsoft.com/office/drawing/2016/5/13/chartex" xmlns:cx8="http://schemas.microsoft.com/office/drawing/2016/5/14/chartex" xmlns:mc="http://schemas.openxmlformats.org/markup-compatibility/2006" xmlns:aink="http://schemas.microsoft.com/office/drawing/2016/ink" xmlns:am3d="http://schemas.microsoft.com/office/drawing/2017/model3d" xmlns:o="urn:schemas-microsoft-com:office:office" xmlns:oel="http://schemas.microsoft.com/office/2019/extlst" xmlns:r="http://schemas.openxmlformats.org/officeDocument/2006/relationships" xmlns:m="http://schemas.openxmlformats.org/officeDocument/2006/math" xmlns:v="urn:schemas-microsoft-com:vml" xmlns:wp14="http://schemas.microsoft.com/office/word/2010/wordprocessingDrawing" xmlns:wp="http://schemas.openxmlformats.org/drawingml/2006/wordprocessingDrawing" xmlns:w10="urn:schemas-microsoft-com:office:word" xmlns:w="http://schemas.openxmlformats.org/wordprocessingml/2006/main" xmlns:w14="http://schemas.microsoft.com/office/word/2010/wordml" xmlns:w15="http://schemas.microsoft.com/office/word/2012/wordml" xmlns:w16cex="http://schemas.microsoft.com/office/word/2018/wordml/cex" xmlns:w16cid="http://schemas.microsoft.com/office/word/2016/wordml/cid" xmlns:w16="http://schemas.microsoft.com/office/word/2018/wordml" xmlns:w16sdtdh="http://schemas.microsoft.com/office/word/2020/wordml/sdtdatahash" xmlns:w16se="http://schemas.microsoft.com/office/word/2015/wordml/symex" xmlns:wpg="http://schemas.microsoft.com/office/word/2010/wordprocessingGroup" xmlns:wpi="http://schemas.microsoft.com/office/word/2010/wordprocessingInk" xmlns:wne="http://schemas.microsoft.com/office/word/2006/wordml" xmlns:wps="http://schemas.microsoft.com/office/word/2010/wordprocessingShape" mc:Ignorable="w14 w15 w16se w16cid w16 w16cex w16sdtdh wp14">
   <w:abstractNum w:abstractNumId="0" w15:restartNumberingAfterBreak="0">
+    <w:nsid w:val="1F071155"/>
+    <w:multiLevelType w:val="hybridMultilevel"/>
+    <w:tmpl w:val="AB383224"/>
+    <w:lvl w:ilvl="0" w:tplc="7DE8B394">
+      <w:numFmt w:val="bullet"/>
+      <w:lvlText w:val=""/>
+      <w:lvlJc w:val="left"/>
+      <w:pPr>
+        <w:ind w:left="720" w:hanging="360"/>
+      </w:pPr>
+      <w:rPr>
+        <w:rFonts w:ascii="Symbol" w:eastAsiaTheme="minorHAnsi" w:hAnsi="Symbol" w:cstheme="minorBidi" w:hint="default"/>
+      </w:rPr>
+    </w:lvl>
+    <w:lvl w:ilvl="1" w:tplc="10090003" w:tentative="1">
+      <w:start w:val="1"/>
+      <w:numFmt w:val="bullet"/>
+      <w:lvlText w:val="o"/>
+      <w:lvlJc w:val="left"/>
+      <w:pPr>
+        <w:ind w:left="1440" w:hanging="360"/>
+      </w:pPr>
+      <w:rPr>
+        <w:rFonts w:ascii="Courier New" w:hAnsi="Courier New" w:cs="Courier New" w:hint="default"/>
+      </w:rPr>
+    </w:lvl>
+    <w:lvl w:ilvl="2" w:tplc="10090005" w:tentative="1">
+      <w:start w:val="1"/>
+      <w:numFmt w:val="bullet"/>
+      <w:lvlText w:val=""/>
+      <w:lvlJc w:val="left"/>
+      <w:pPr>
+        <w:ind w:left="2160" w:hanging="360"/>
+      </w:pPr>
+      <w:rPr>
+        <w:rFonts w:ascii="Wingdings" w:hAnsi="Wingdings" w:hint="default"/>
+      </w:rPr>
+    </w:lvl>
+    <w:lvl w:ilvl="3" w:tplc="10090001" w:tentative="1">
+      <w:start w:val="1"/>
+      <w:numFmt w:val="bullet"/>
+      <w:lvlText w:val=""/>
+      <w:lvlJc w:val="left"/>
+      <w:pPr>
+        <w:ind w:left="2880" w:hanging="360"/>
+      </w:pPr>
+      <w:rPr>
+        <w:rFonts w:ascii="Symbol" w:hAnsi="Symbol" w:hint="default"/>
+      </w:rPr>
+    </w:lvl>
+    <w:lvl w:ilvl="4" w:tplc="10090003" w:tentative="1">
+      <w:start w:val="1"/>
+      <w:numFmt w:val="bullet"/>
+      <w:lvlText w:val="o"/>
+      <w:lvlJc w:val="left"/>
+      <w:pPr>
+        <w:ind w:left="3600" w:hanging="360"/>
+      </w:pPr>
+      <w:rPr>
+        <w:rFonts w:ascii="Courier New" w:hAnsi="Courier New" w:cs="Courier New" w:hint="default"/>
+      </w:rPr>
+    </w:lvl>
+    <w:lvl w:ilvl="5" w:tplc="10090005" w:tentative="1">
+      <w:start w:val="1"/>
+      <w:numFmt w:val="bullet"/>
+      <w:lvlText w:val=""/>
+      <w:lvlJc w:val="left"/>
+      <w:pPr>
+        <w:ind w:left="4320" w:hanging="360"/>
+      </w:pPr>
+      <w:rPr>
+        <w:rFonts w:ascii="Wingdings" w:hAnsi="Wingdings" w:hint="default"/>
+      </w:rPr>
+    </w:lvl>
+    <w:lvl w:ilvl="6" w:tplc="10090001" w:tentative="1">
+      <w:start w:val="1"/>
+      <w:numFmt w:val="bullet"/>
+      <w:lvlText w:val=""/>
+      <w:lvlJc w:val="left"/>
+      <w:pPr>
+        <w:ind w:left="5040" w:hanging="360"/>
+      </w:pPr>
+      <w:rPr>
+        <w:rFonts w:ascii="Symbol" w:hAnsi="Symbol" w:hint="default"/>
+      </w:rPr>
+    </w:lvl>
+    <w:lvl w:ilvl="7" w:tplc="10090003" w:tentative="1">
+      <w:start w:val="1"/>
+      <w:numFmt w:val="bullet"/>
+      <w:lvlText w:val="o"/>
+      <w:lvlJc w:val="left"/>
+      <w:pPr>
+        <w:ind w:left="5760" w:hanging="360"/>
+      </w:pPr>
+      <w:rPr>
+        <w:rFonts w:ascii="Courier New" w:hAnsi="Courier New" w:cs="Courier New" w:hint="default"/>
+      </w:rPr>
+    </w:lvl>
+    <w:lvl w:ilvl="8" w:tplc="10090005" w:tentative="1">
+      <w:start w:val="1"/>
+      <w:numFmt w:val="bullet"/>
+      <w:lvlText w:val=""/>
+      <w:lvlJc w:val="left"/>
+      <w:pPr>
+        <w:ind w:left="6480" w:hanging="360"/>
+      </w:pPr>
+      <w:rPr>
+        <w:rFonts w:ascii="Wingdings" w:hAnsi="Wingdings" w:hint="default"/>
+      </w:rPr>
+    </w:lvl>
+  </w:abstractNum>
+  <w:abstractNum w:abstractNumId="1" w15:restartNumberingAfterBreak="0">
+    <w:nsid w:val="41AC169D"/>
+    <w:multiLevelType w:val="hybridMultilevel"/>
+    <w:tmpl w:val="805E3E50"/>
+    <w:lvl w:ilvl="0" w:tplc="E1E6F75E">
+      <w:numFmt w:val="bullet"/>
+      <w:lvlText w:val="-"/>
+      <w:lvlJc w:val="left"/>
+      <w:pPr>
+        <w:ind w:left="720" w:hanging="360"/>
+      </w:pPr>
+      <w:rPr>
+        <w:rFonts w:ascii="Calibri" w:eastAsiaTheme="minorHAnsi" w:hAnsi="Calibri" w:cs="Calibri" w:hint="default"/>
+      </w:rPr>
+    </w:lvl>
+    <w:lvl w:ilvl="1" w:tplc="10090003" w:tentative="1">
+      <w:start w:val="1"/>
+      <w:numFmt w:val="bullet"/>
+      <w:lvlText w:val="o"/>
+      <w:lvlJc w:val="left"/>
+      <w:pPr>
+        <w:ind w:left="1440" w:hanging="360"/>
+      </w:pPr>
+      <w:rPr>
+        <w:rFonts w:ascii="Courier New" w:hAnsi="Courier New" w:cs="Courier New" w:hint="default"/>
+      </w:rPr>
+    </w:lvl>
+    <w:lvl w:ilvl="2" w:tplc="10090005" w:tentative="1">
+      <w:start w:val="1"/>
+      <w:numFmt w:val="bullet"/>
+      <w:lvlText w:val=""/>
+      <w:lvlJc w:val="left"/>
+      <w:pPr>
+        <w:ind w:left="2160" w:hanging="360"/>
+      </w:pPr>
+      <w:rPr>
+        <w:rFonts w:ascii="Wingdings" w:hAnsi="Wingdings" w:hint="default"/>
+      </w:rPr>
+    </w:lvl>
+    <w:lvl w:ilvl="3" w:tplc="10090001" w:tentative="1">
+      <w:start w:val="1"/>
+      <w:numFmt w:val="bullet"/>
+      <w:lvlText w:val=""/>
+      <w:lvlJc w:val="left"/>
+      <w:pPr>
+        <w:ind w:left="2880" w:hanging="360"/>
+      </w:pPr>
+      <w:rPr>
+        <w:rFonts w:ascii="Symbol" w:hAnsi="Symbol" w:hint="default"/>
+      </w:rPr>
+    </w:lvl>
+    <w:lvl w:ilvl="4" w:tplc="10090003" w:tentative="1">
+      <w:start w:val="1"/>
+      <w:numFmt w:val="bullet"/>
+      <w:lvlText w:val="o"/>
+      <w:lvlJc w:val="left"/>
+      <w:pPr>
+        <w:ind w:left="3600" w:hanging="360"/>
+      </w:pPr>
+      <w:rPr>
+        <w:rFonts w:ascii="Courier New" w:hAnsi="Courier New" w:cs="Courier New" w:hint="default"/>
+      </w:rPr>
+    </w:lvl>
+    <w:lvl w:ilvl="5" w:tplc="10090005" w:tentative="1">
+      <w:start w:val="1"/>
+      <w:numFmt w:val="bullet"/>
+      <w:lvlText w:val=""/>
+      <w:lvlJc w:val="left"/>
+      <w:pPr>
+        <w:ind w:left="4320" w:hanging="360"/>
+      </w:pPr>
+      <w:rPr>
+        <w:rFonts w:ascii="Wingdings" w:hAnsi="Wingdings" w:hint="default"/>
+      </w:rPr>
+    </w:lvl>
+    <w:lvl w:ilvl="6" w:tplc="10090001" w:tentative="1">
+      <w:start w:val="1"/>
+      <w:numFmt w:val="bullet"/>
+      <w:lvlText w:val=""/>
+      <w:lvlJc w:val="left"/>
+      <w:pPr>
+        <w:ind w:left="5040" w:hanging="360"/>
+      </w:pPr>
+      <w:rPr>
+        <w:rFonts w:ascii="Symbol" w:hAnsi="Symbol" w:hint="default"/>
+      </w:rPr>
+    </w:lvl>
+    <w:lvl w:ilvl="7" w:tplc="10090003" w:tentative="1">
+      <w:start w:val="1"/>
+      <w:numFmt w:val="bullet"/>
+      <w:lvlText w:val="o"/>
+      <w:lvlJc w:val="left"/>
+      <w:pPr>
+        <w:ind w:left="5760" w:hanging="360"/>
+      </w:pPr>
+      <w:rPr>
+        <w:rFonts w:ascii="Courier New" w:hAnsi="Courier New" w:cs="Courier New" w:hint="default"/>
+      </w:rPr>
+    </w:lvl>
+    <w:lvl w:ilvl="8" w:tplc="10090005" w:tentative="1">
+      <w:start w:val="1"/>
+      <w:numFmt w:val="bullet"/>
+      <w:lvlText w:val=""/>
+      <w:lvlJc w:val="left"/>
+      <w:pPr>
+        <w:ind w:left="6480" w:hanging="360"/>
+      </w:pPr>
+      <w:rPr>
+        <w:rFonts w:ascii="Wingdings" w:hAnsi="Wingdings" w:hint="default"/>
+      </w:rPr>
+    </w:lvl>
+  </w:abstractNum>
+  <w:abstractNum w:abstractNumId="2" w15:restartNumberingAfterBreak="0">
     <w:nsid w:val="5B8A05F9"/>
     <w:multiLevelType w:val="hybridMultilevel"/>
     <w:tmpl w:val="33EA149A"/>
@@ -989,6 +1186,12 @@
     </w:lvl>
   </w:abstractNum>
   <w:num w:numId="1" w16cid:durableId="719287278">
+    <w:abstractNumId w:val="2"/>
+  </w:num>
+  <w:num w:numId="2" w16cid:durableId="1473016241">
+    <w:abstractNumId w:val="1"/>
+  </w:num>
+  <w:num w:numId="3" w16cid:durableId="1543789632">
     <w:abstractNumId w:val="0"/>
   </w:num>
 </w:numbering>

</xml_diff>